<commit_message>
results v5 with failed results
</commit_message>
<xml_diff>
--- a/papers/One_Page_Presentation/One_Page_Presentation.docx
+++ b/papers/One_Page_Presentation/One_Page_Presentation.docx
@@ -961,7 +961,7 @@
           <w:u w:val="single"/>
         </w:rPr>
         <w:lastRenderedPageBreak/>
-        <w:t>Current</w:t>
+        <w:t>Successful</w:t>
       </w:r>
       <w:r>
         <w:rPr>
@@ -970,43 +970,39 @@
           <w:bCs/>
           <w:u w:val="single"/>
         </w:rPr>
-        <w:t xml:space="preserve"> </w:t>
-      </w:r>
-      <w:r>
-        <w:rPr>
-          <w:rFonts w:ascii="Times New Roman" w:hAnsi="Times New Roman" w:cs="Times New Roman"/>
-          <w:b/>
-          <w:bCs/>
-          <w:u w:val="single"/>
-        </w:rPr>
-        <w:t>Successful</w:t>
-      </w:r>
-      <w:r>
-        <w:rPr>
-          <w:rFonts w:ascii="Times New Roman" w:hAnsi="Times New Roman" w:cs="Times New Roman"/>
-          <w:b/>
-          <w:bCs/>
-          <w:u w:val="single"/>
-        </w:rPr>
         <w:t xml:space="preserve"> Results:</w:t>
       </w:r>
     </w:p>
     <w:p>
       <w:pPr>
-        <w:rPr>
-          <w:rFonts w:ascii="Times New Roman" w:hAnsi="Times New Roman" w:cs="Times New Roman"/>
-        </w:rPr>
-      </w:pPr>
-      <w:r>
-        <w:rPr>
-          <w:rFonts w:ascii="Times New Roman" w:hAnsi="Times New Roman" w:cs="Times New Roman" w:hint="eastAsia"/>
+        <w:jc w:val="center"/>
+        <w:rPr>
+          <w:rFonts w:ascii="Times New Roman" w:hAnsi="Times New Roman" w:cs="Times New Roman"/>
+        </w:rPr>
+      </w:pPr>
+      <w:r>
+        <w:rPr>
+          <w:rFonts w:ascii="Times New Roman" w:hAnsi="Times New Roman" w:cs="Times New Roman"/>
+        </w:rPr>
+        <w:t>Butterfly 14 x 11</w:t>
+      </w:r>
+    </w:p>
+    <w:p>
+      <w:pPr>
+        <w:rPr>
+          <w:rFonts w:ascii="Times New Roman" w:hAnsi="Times New Roman" w:cs="Times New Roman"/>
+        </w:rPr>
+      </w:pPr>
+      <w:r>
+        <w:rPr>
+          <w:rFonts w:ascii="Times New Roman" w:hAnsi="Times New Roman" w:cs="Times New Roman"/>
           <w:noProof/>
         </w:rPr>
         <w:drawing>
-          <wp:inline distT="0" distB="0" distL="0" distR="0" wp14:anchorId="2E9A87E2" wp14:editId="1857B536">
-            <wp:extent cx="5943600" cy="3140710"/>
-            <wp:effectExtent l="0" t="0" r="0" b="0"/>
-            <wp:docPr id="1919783980" name="Picture 1" descr="A graph of a diagram&#10;&#10;Description automatically generated with medium confidence"/>
+          <wp:inline distT="0" distB="0" distL="0" distR="0" wp14:anchorId="36CF3986" wp14:editId="02E9EBA7">
+            <wp:extent cx="5943600" cy="2928620"/>
+            <wp:effectExtent l="0" t="0" r="0" b="5080"/>
+            <wp:docPr id="1677174659" name="Picture 1" descr="A screenshot of a graph&#10;&#10;Description automatically generated"/>
             <wp:cNvGraphicFramePr>
               <a:graphicFrameLocks xmlns:a="http://schemas.openxmlformats.org/drawingml/2006/main" noChangeAspect="1"/>
             </wp:cNvGraphicFramePr>
@@ -1014,7 +1010,7 @@
               <a:graphicData uri="http://schemas.openxmlformats.org/drawingml/2006/picture">
                 <pic:pic xmlns:pic="http://schemas.openxmlformats.org/drawingml/2006/picture">
                   <pic:nvPicPr>
-                    <pic:cNvPr id="1919783980" name="Picture 1" descr="A graph of a diagram&#10;&#10;Description automatically generated with medium confidence"/>
+                    <pic:cNvPr id="1677174659" name="Picture 1" descr="A screenshot of a graph&#10;&#10;Description automatically generated"/>
                     <pic:cNvPicPr/>
                   </pic:nvPicPr>
                   <pic:blipFill>
@@ -1032,7 +1028,7 @@
                   <pic:spPr>
                     <a:xfrm>
                       <a:off x="0" y="0"/>
-                      <a:ext cx="5943600" cy="3140710"/>
+                      <a:ext cx="5943600" cy="2928620"/>
                     </a:xfrm>
                     <a:prstGeom prst="rect">
                       <a:avLst/>
@@ -1044,16 +1040,23 @@
           </wp:inline>
         </w:drawing>
       </w:r>
-      <w:r>
-        <w:rPr>
-          <w:rFonts w:ascii="Times New Roman" w:hAnsi="Times New Roman" w:cs="Times New Roman" w:hint="eastAsia"/>
+    </w:p>
+    <w:p>
+      <w:pPr>
+        <w:rPr>
+          <w:rFonts w:ascii="Times New Roman" w:hAnsi="Times New Roman" w:cs="Times New Roman"/>
+        </w:rPr>
+      </w:pPr>
+      <w:r>
+        <w:rPr>
+          <w:rFonts w:ascii="Times New Roman" w:hAnsi="Times New Roman" w:cs="Times New Roman"/>
           <w:noProof/>
         </w:rPr>
         <w:drawing>
-          <wp:inline distT="0" distB="0" distL="0" distR="0" wp14:anchorId="282DD280" wp14:editId="46C540E7">
-            <wp:extent cx="5943600" cy="3092450"/>
-            <wp:effectExtent l="0" t="0" r="0" b="6350"/>
-            <wp:docPr id="1355211297" name="Picture 2" descr="A graph of a graph of a graph&#10;&#10;Description automatically generated with medium confidence"/>
+          <wp:inline distT="0" distB="0" distL="0" distR="0" wp14:anchorId="55685D42" wp14:editId="026A0C56">
+            <wp:extent cx="5943600" cy="3078480"/>
+            <wp:effectExtent l="0" t="0" r="0" b="0"/>
+            <wp:docPr id="1147532470" name="Picture 2" descr="A screenshot of a graph&#10;&#10;Description automatically generated"/>
             <wp:cNvGraphicFramePr>
               <a:graphicFrameLocks xmlns:a="http://schemas.openxmlformats.org/drawingml/2006/main" noChangeAspect="1"/>
             </wp:cNvGraphicFramePr>
@@ -1061,7 +1064,7 @@
               <a:graphicData uri="http://schemas.openxmlformats.org/drawingml/2006/picture">
                 <pic:pic xmlns:pic="http://schemas.openxmlformats.org/drawingml/2006/picture">
                   <pic:nvPicPr>
-                    <pic:cNvPr id="1355211297" name="Picture 2" descr="A graph of a graph of a graph&#10;&#10;Description automatically generated with medium confidence"/>
+                    <pic:cNvPr id="1147532470" name="Picture 2" descr="A screenshot of a graph&#10;&#10;Description automatically generated"/>
                     <pic:cNvPicPr/>
                   </pic:nvPicPr>
                   <pic:blipFill>
@@ -1079,7 +1082,7 @@
                   <pic:spPr>
                     <a:xfrm>
                       <a:off x="0" y="0"/>
-                      <a:ext cx="5943600" cy="3092450"/>
+                      <a:ext cx="5943600" cy="3078480"/>
                     </a:xfrm>
                     <a:prstGeom prst="rect">
                       <a:avLst/>
@@ -1091,17 +1094,24 @@
           </wp:inline>
         </w:drawing>
       </w:r>
-      <w:r>
-        <w:rPr>
-          <w:rFonts w:ascii="Times New Roman" w:hAnsi="Times New Roman" w:cs="Times New Roman" w:hint="eastAsia"/>
+    </w:p>
+    <w:p>
+      <w:pPr>
+        <w:rPr>
+          <w:rFonts w:ascii="Times New Roman" w:hAnsi="Times New Roman" w:cs="Times New Roman"/>
+        </w:rPr>
+      </w:pPr>
+      <w:r>
+        <w:rPr>
+          <w:rFonts w:ascii="Times New Roman" w:hAnsi="Times New Roman" w:cs="Times New Roman"/>
           <w:noProof/>
         </w:rPr>
         <w:lastRenderedPageBreak/>
         <w:drawing>
-          <wp:inline distT="0" distB="0" distL="0" distR="0" wp14:anchorId="24DE9AF7" wp14:editId="77A31764">
-            <wp:extent cx="5943600" cy="3102610"/>
+          <wp:inline distT="0" distB="0" distL="0" distR="0" wp14:anchorId="476C4DCB" wp14:editId="61C29F67">
+            <wp:extent cx="5943600" cy="3103880"/>
             <wp:effectExtent l="0" t="0" r="0" b="0"/>
-            <wp:docPr id="1112352334" name="Picture 4" descr="A diagram of a graph&#10;&#10;Description automatically generated with medium confidence"/>
+            <wp:docPr id="1899960101" name="Picture 3" descr="A screenshot of a graph&#10;&#10;Description automatically generated"/>
             <wp:cNvGraphicFramePr>
               <a:graphicFrameLocks xmlns:a="http://schemas.openxmlformats.org/drawingml/2006/main" noChangeAspect="1"/>
             </wp:cNvGraphicFramePr>
@@ -1109,7 +1119,7 @@
               <a:graphicData uri="http://schemas.openxmlformats.org/drawingml/2006/picture">
                 <pic:pic xmlns:pic="http://schemas.openxmlformats.org/drawingml/2006/picture">
                   <pic:nvPicPr>
-                    <pic:cNvPr id="1112352334" name="Picture 4" descr="A diagram of a graph&#10;&#10;Description automatically generated with medium confidence"/>
+                    <pic:cNvPr id="1899960101" name="Picture 3" descr="A screenshot of a graph&#10;&#10;Description automatically generated"/>
                     <pic:cNvPicPr/>
                   </pic:nvPicPr>
                   <pic:blipFill>
@@ -1127,7 +1137,7 @@
                   <pic:spPr>
                     <a:xfrm>
                       <a:off x="0" y="0"/>
-                      <a:ext cx="5943600" cy="3102610"/>
+                      <a:ext cx="5943600" cy="3103880"/>
                     </a:xfrm>
                     <a:prstGeom prst="rect">
                       <a:avLst/>
@@ -1139,16 +1149,23 @@
           </wp:inline>
         </w:drawing>
       </w:r>
-      <w:r>
-        <w:rPr>
-          <w:rFonts w:ascii="Times New Roman" w:hAnsi="Times New Roman" w:cs="Times New Roman" w:hint="eastAsia"/>
+    </w:p>
+    <w:p>
+      <w:pPr>
+        <w:rPr>
+          <w:rFonts w:ascii="Times New Roman" w:hAnsi="Times New Roman" w:cs="Times New Roman"/>
+        </w:rPr>
+      </w:pPr>
+      <w:r>
+        <w:rPr>
+          <w:rFonts w:ascii="Times New Roman" w:hAnsi="Times New Roman" w:cs="Times New Roman"/>
           <w:noProof/>
         </w:rPr>
         <w:drawing>
-          <wp:inline distT="0" distB="0" distL="0" distR="0" wp14:anchorId="49959416" wp14:editId="701BDABA">
-            <wp:extent cx="5943600" cy="3153410"/>
+          <wp:inline distT="0" distB="0" distL="0" distR="0" wp14:anchorId="060CB932" wp14:editId="0718E981">
+            <wp:extent cx="5943600" cy="3061335"/>
             <wp:effectExtent l="0" t="0" r="0" b="0"/>
-            <wp:docPr id="581147951" name="Picture 5" descr="A graph of a long plan&#10;&#10;Description automatically generated with medium confidence"/>
+            <wp:docPr id="876434533" name="Picture 4" descr="A screenshot of a graph&#10;&#10;Description automatically generated"/>
             <wp:cNvGraphicFramePr>
               <a:graphicFrameLocks xmlns:a="http://schemas.openxmlformats.org/drawingml/2006/main" noChangeAspect="1"/>
             </wp:cNvGraphicFramePr>
@@ -1156,7 +1173,7 @@
               <a:graphicData uri="http://schemas.openxmlformats.org/drawingml/2006/picture">
                 <pic:pic xmlns:pic="http://schemas.openxmlformats.org/drawingml/2006/picture">
                   <pic:nvPicPr>
-                    <pic:cNvPr id="581147951" name="Picture 5" descr="A graph of a long plan&#10;&#10;Description automatically generated with medium confidence"/>
+                    <pic:cNvPr id="876434533" name="Picture 4" descr="A screenshot of a graph&#10;&#10;Description automatically generated"/>
                     <pic:cNvPicPr/>
                   </pic:nvPicPr>
                   <pic:blipFill>
@@ -1174,7 +1191,7 @@
                   <pic:spPr>
                     <a:xfrm>
                       <a:off x="0" y="0"/>
-                      <a:ext cx="5943600" cy="3153410"/>
+                      <a:ext cx="5943600" cy="3061335"/>
                     </a:xfrm>
                     <a:prstGeom prst="rect">
                       <a:avLst/>
@@ -1186,54 +1203,55 @@
           </wp:inline>
         </w:drawing>
       </w:r>
-      <w:r>
-        <w:rPr>
-          <w:rFonts w:ascii="Times New Roman" w:hAnsi="Times New Roman" w:cs="Times New Roman" w:hint="eastAsia"/>
-          <w:noProof/>
+    </w:p>
+    <w:p>
+      <w:pPr>
+        <w:rPr>
+          <w:rFonts w:ascii="Times New Roman" w:hAnsi="Times New Roman" w:cs="Times New Roman"/>
+        </w:rPr>
+      </w:pPr>
+      <w:r>
+        <w:rPr>
+          <w:rFonts w:ascii="Times New Roman" w:hAnsi="Times New Roman" w:cs="Times New Roman"/>
+        </w:rPr>
+        <w:br w:type="page"/>
+      </w:r>
+    </w:p>
+    <w:p>
+      <w:pPr>
+        <w:rPr>
+          <w:rFonts w:ascii="Times New Roman" w:hAnsi="Times New Roman" w:cs="Times New Roman"/>
+          <w:b/>
+          <w:bCs/>
+          <w:u w:val="single"/>
+        </w:rPr>
+      </w:pPr>
+      <w:r>
+        <w:rPr>
+          <w:rFonts w:ascii="Times New Roman" w:hAnsi="Times New Roman" w:cs="Times New Roman"/>
+          <w:b/>
+          <w:bCs/>
+          <w:u w:val="single"/>
         </w:rPr>
         <w:lastRenderedPageBreak/>
-        <w:drawing>
-          <wp:inline distT="0" distB="0" distL="0" distR="0" wp14:anchorId="6CBBBB09" wp14:editId="55A9D9F8">
-            <wp:extent cx="5943600" cy="3154680"/>
-            <wp:effectExtent l="0" t="0" r="0" b="0"/>
-            <wp:docPr id="1309758129" name="Picture 6" descr="A diagram of a graph&#10;&#10;Description automatically generated with medium confidence"/>
-            <wp:cNvGraphicFramePr>
-              <a:graphicFrameLocks xmlns:a="http://schemas.openxmlformats.org/drawingml/2006/main" noChangeAspect="1"/>
-            </wp:cNvGraphicFramePr>
-            <a:graphic xmlns:a="http://schemas.openxmlformats.org/drawingml/2006/main">
-              <a:graphicData uri="http://schemas.openxmlformats.org/drawingml/2006/picture">
-                <pic:pic xmlns:pic="http://schemas.openxmlformats.org/drawingml/2006/picture">
-                  <pic:nvPicPr>
-                    <pic:cNvPr id="1309758129" name="Picture 6" descr="A diagram of a graph&#10;&#10;Description automatically generated with medium confidence"/>
-                    <pic:cNvPicPr/>
-                  </pic:nvPicPr>
-                  <pic:blipFill>
-                    <a:blip r:embed="rId9" cstate="print">
-                      <a:extLst>
-                        <a:ext uri="{28A0092B-C50C-407E-A947-70E740481C1C}">
-                          <a14:useLocalDpi xmlns:a14="http://schemas.microsoft.com/office/drawing/2010/main" val="0"/>
-                        </a:ext>
-                      </a:extLst>
-                    </a:blip>
-                    <a:stretch>
-                      <a:fillRect/>
-                    </a:stretch>
-                  </pic:blipFill>
-                  <pic:spPr>
-                    <a:xfrm>
-                      <a:off x="0" y="0"/>
-                      <a:ext cx="5943600" cy="3154680"/>
-                    </a:xfrm>
-                    <a:prstGeom prst="rect">
-                      <a:avLst/>
-                    </a:prstGeom>
-                  </pic:spPr>
-                </pic:pic>
-              </a:graphicData>
-            </a:graphic>
-          </wp:inline>
-        </w:drawing>
-      </w:r>
+        <w:t>Failed</w:t>
+      </w:r>
+      <w:r>
+        <w:rPr>
+          <w:rFonts w:ascii="Times New Roman" w:hAnsi="Times New Roman" w:cs="Times New Roman"/>
+          <w:b/>
+          <w:bCs/>
+          <w:u w:val="single"/>
+        </w:rPr>
+        <w:t xml:space="preserve"> Results:</w:t>
+      </w:r>
+    </w:p>
+    <w:p>
+      <w:pPr>
+        <w:rPr>
+          <w:rFonts w:ascii="Times New Roman" w:hAnsi="Times New Roman" w:cs="Times New Roman"/>
+        </w:rPr>
+      </w:pPr>
     </w:p>
     <w:sectPr>
       <w:pgSz w:w="12240" w:h="15840"/>

</xml_diff>

<commit_message>
Move output notebook to a new folder
</commit_message>
<xml_diff>
--- a/papers/One_Page_Presentation/One_Page_Presentation.docx
+++ b/papers/One_Page_Presentation/One_Page_Presentation.docx
@@ -980,6 +980,12 @@
           <w:rFonts w:ascii="Times New Roman" w:hAnsi="Times New Roman" w:cs="Times New Roman"/>
         </w:rPr>
       </w:pPr>
+      <w:r>
+        <w:rPr>
+          <w:rFonts w:ascii="Times New Roman" w:hAnsi="Times New Roman" w:cs="Times New Roman"/>
+        </w:rPr>
+        <w:t xml:space="preserve">Floorplan: </w:t>
+      </w:r>
       <w:r>
         <w:rPr>
           <w:rFonts w:ascii="Times New Roman" w:hAnsi="Times New Roman" w:cs="Times New Roman"/>
@@ -1047,13 +1053,96 @@
           <w:rFonts w:ascii="Times New Roman" w:hAnsi="Times New Roman" w:cs="Times New Roman"/>
         </w:rPr>
       </w:pPr>
+    </w:p>
+    <w:p>
+      <w:pPr>
+        <w:rPr>
+          <w:rFonts w:ascii="Times New Roman" w:hAnsi="Times New Roman" w:cs="Times New Roman"/>
+        </w:rPr>
+      </w:pPr>
       <w:r>
         <w:rPr>
           <w:rFonts w:ascii="Times New Roman" w:hAnsi="Times New Roman" w:cs="Times New Roman"/>
           <w:noProof/>
         </w:rPr>
         <w:drawing>
-          <wp:inline distT="0" distB="0" distL="0" distR="0" wp14:anchorId="55685D42" wp14:editId="026A0C56">
+          <wp:inline distT="0" distB="0" distL="0" distR="0" wp14:anchorId="476C4DCB" wp14:editId="61C29F67">
+            <wp:extent cx="5943600" cy="3103880"/>
+            <wp:effectExtent l="0" t="0" r="0" b="0"/>
+            <wp:docPr id="1899960101" name="Picture 3" descr="A screenshot of a graph&#10;&#10;Description automatically generated"/>
+            <wp:cNvGraphicFramePr>
+              <a:graphicFrameLocks xmlns:a="http://schemas.openxmlformats.org/drawingml/2006/main" noChangeAspect="1"/>
+            </wp:cNvGraphicFramePr>
+            <a:graphic xmlns:a="http://schemas.openxmlformats.org/drawingml/2006/main">
+              <a:graphicData uri="http://schemas.openxmlformats.org/drawingml/2006/picture">
+                <pic:pic xmlns:pic="http://schemas.openxmlformats.org/drawingml/2006/picture">
+                  <pic:nvPicPr>
+                    <pic:cNvPr id="1899960101" name="Picture 3" descr="A screenshot of a graph&#10;&#10;Description automatically generated"/>
+                    <pic:cNvPicPr/>
+                  </pic:nvPicPr>
+                  <pic:blipFill>
+                    <a:blip r:embed="rId6" cstate="print">
+                      <a:extLst>
+                        <a:ext uri="{28A0092B-C50C-407E-A947-70E740481C1C}">
+                          <a14:useLocalDpi xmlns:a14="http://schemas.microsoft.com/office/drawing/2010/main" val="0"/>
+                        </a:ext>
+                      </a:extLst>
+                    </a:blip>
+                    <a:stretch>
+                      <a:fillRect/>
+                    </a:stretch>
+                  </pic:blipFill>
+                  <pic:spPr>
+                    <a:xfrm>
+                      <a:off x="0" y="0"/>
+                      <a:ext cx="5943600" cy="3103880"/>
+                    </a:xfrm>
+                    <a:prstGeom prst="rect">
+                      <a:avLst/>
+                    </a:prstGeom>
+                  </pic:spPr>
+                </pic:pic>
+              </a:graphicData>
+            </a:graphic>
+          </wp:inline>
+        </w:drawing>
+      </w:r>
+    </w:p>
+    <w:p>
+      <w:pPr>
+        <w:rPr>
+          <w:rFonts w:ascii="Times New Roman" w:hAnsi="Times New Roman" w:cs="Times New Roman"/>
+        </w:rPr>
+      </w:pPr>
+    </w:p>
+    <w:p>
+      <w:pPr>
+        <w:rPr>
+          <w:rFonts w:ascii="Times New Roman" w:hAnsi="Times New Roman" w:cs="Times New Roman"/>
+        </w:rPr>
+      </w:pPr>
+    </w:p>
+    <w:p>
+      <w:pPr>
+        <w:rPr>
+          <w:rFonts w:ascii="Times New Roman" w:hAnsi="Times New Roman" w:cs="Times New Roman"/>
+        </w:rPr>
+      </w:pPr>
+    </w:p>
+    <w:p>
+      <w:pPr>
+        <w:rPr>
+          <w:rFonts w:ascii="Times New Roman" w:hAnsi="Times New Roman" w:cs="Times New Roman"/>
+        </w:rPr>
+      </w:pPr>
+      <w:r>
+        <w:rPr>
+          <w:rFonts w:ascii="Times New Roman" w:hAnsi="Times New Roman" w:cs="Times New Roman"/>
+          <w:noProof/>
+        </w:rPr>
+        <w:lastRenderedPageBreak/>
+        <w:drawing>
+          <wp:inline distT="0" distB="0" distL="0" distR="0" wp14:anchorId="1461F8FA" wp14:editId="5AF48CC9">
             <wp:extent cx="5943600" cy="3078480"/>
             <wp:effectExtent l="0" t="0" r="0" b="0"/>
             <wp:docPr id="1147532470" name="Picture 2" descr="A screenshot of a graph&#10;&#10;Description automatically generated"/>
@@ -1068,7 +1157,7 @@
                     <pic:cNvPicPr/>
                   </pic:nvPicPr>
                   <pic:blipFill>
-                    <a:blip r:embed="rId6" cstate="print">
+                    <a:blip r:embed="rId7" cstate="print">
                       <a:extLst>
                         <a:ext uri="{28A0092B-C50C-407E-A947-70E740481C1C}">
                           <a14:useLocalDpi xmlns:a14="http://schemas.microsoft.com/office/drawing/2010/main" val="0"/>
@@ -1101,54 +1190,6 @@
           <w:rFonts w:ascii="Times New Roman" w:hAnsi="Times New Roman" w:cs="Times New Roman"/>
         </w:rPr>
       </w:pPr>
-      <w:r>
-        <w:rPr>
-          <w:rFonts w:ascii="Times New Roman" w:hAnsi="Times New Roman" w:cs="Times New Roman"/>
-          <w:noProof/>
-        </w:rPr>
-        <w:lastRenderedPageBreak/>
-        <w:drawing>
-          <wp:inline distT="0" distB="0" distL="0" distR="0" wp14:anchorId="476C4DCB" wp14:editId="61C29F67">
-            <wp:extent cx="5943600" cy="3103880"/>
-            <wp:effectExtent l="0" t="0" r="0" b="0"/>
-            <wp:docPr id="1899960101" name="Picture 3" descr="A screenshot of a graph&#10;&#10;Description automatically generated"/>
-            <wp:cNvGraphicFramePr>
-              <a:graphicFrameLocks xmlns:a="http://schemas.openxmlformats.org/drawingml/2006/main" noChangeAspect="1"/>
-            </wp:cNvGraphicFramePr>
-            <a:graphic xmlns:a="http://schemas.openxmlformats.org/drawingml/2006/main">
-              <a:graphicData uri="http://schemas.openxmlformats.org/drawingml/2006/picture">
-                <pic:pic xmlns:pic="http://schemas.openxmlformats.org/drawingml/2006/picture">
-                  <pic:nvPicPr>
-                    <pic:cNvPr id="1899960101" name="Picture 3" descr="A screenshot of a graph&#10;&#10;Description automatically generated"/>
-                    <pic:cNvPicPr/>
-                  </pic:nvPicPr>
-                  <pic:blipFill>
-                    <a:blip r:embed="rId7" cstate="print">
-                      <a:extLst>
-                        <a:ext uri="{28A0092B-C50C-407E-A947-70E740481C1C}">
-                          <a14:useLocalDpi xmlns:a14="http://schemas.microsoft.com/office/drawing/2010/main" val="0"/>
-                        </a:ext>
-                      </a:extLst>
-                    </a:blip>
-                    <a:stretch>
-                      <a:fillRect/>
-                    </a:stretch>
-                  </pic:blipFill>
-                  <pic:spPr>
-                    <a:xfrm>
-                      <a:off x="0" y="0"/>
-                      <a:ext cx="5943600" cy="3103880"/>
-                    </a:xfrm>
-                    <a:prstGeom prst="rect">
-                      <a:avLst/>
-                    </a:prstGeom>
-                  </pic:spPr>
-                </pic:pic>
-              </a:graphicData>
-            </a:graphic>
-          </wp:inline>
-        </w:drawing>
-      </w:r>
     </w:p>
     <w:p>
       <w:pPr>
@@ -1252,6 +1293,107 @@
           <w:rFonts w:ascii="Times New Roman" w:hAnsi="Times New Roman" w:cs="Times New Roman"/>
         </w:rPr>
       </w:pPr>
+      <w:r>
+        <w:rPr>
+          <w:rFonts w:ascii="Times New Roman" w:hAnsi="Times New Roman" w:cs="Times New Roman"/>
+          <w:noProof/>
+        </w:rPr>
+        <w:drawing>
+          <wp:inline distT="0" distB="0" distL="0" distR="0" wp14:anchorId="3F17D8E8" wp14:editId="023471F3">
+            <wp:extent cx="5943600" cy="3056890"/>
+            <wp:effectExtent l="0" t="0" r="0" b="3810"/>
+            <wp:docPr id="2102637482" name="Picture 5" descr="A screenshot of a graph&#10;&#10;Description automatically generated"/>
+            <wp:cNvGraphicFramePr>
+              <a:graphicFrameLocks xmlns:a="http://schemas.openxmlformats.org/drawingml/2006/main" noChangeAspect="1"/>
+            </wp:cNvGraphicFramePr>
+            <a:graphic xmlns:a="http://schemas.openxmlformats.org/drawingml/2006/main">
+              <a:graphicData uri="http://schemas.openxmlformats.org/drawingml/2006/picture">
+                <pic:pic xmlns:pic="http://schemas.openxmlformats.org/drawingml/2006/picture">
+                  <pic:nvPicPr>
+                    <pic:cNvPr id="2102637482" name="Picture 5" descr="A screenshot of a graph&#10;&#10;Description automatically generated"/>
+                    <pic:cNvPicPr/>
+                  </pic:nvPicPr>
+                  <pic:blipFill>
+                    <a:blip r:embed="rId9" cstate="print">
+                      <a:extLst>
+                        <a:ext uri="{28A0092B-C50C-407E-A947-70E740481C1C}">
+                          <a14:useLocalDpi xmlns:a14="http://schemas.microsoft.com/office/drawing/2010/main" val="0"/>
+                        </a:ext>
+                      </a:extLst>
+                    </a:blip>
+                    <a:stretch>
+                      <a:fillRect/>
+                    </a:stretch>
+                  </pic:blipFill>
+                  <pic:spPr>
+                    <a:xfrm>
+                      <a:off x="0" y="0"/>
+                      <a:ext cx="5943600" cy="3056890"/>
+                    </a:xfrm>
+                    <a:prstGeom prst="rect">
+                      <a:avLst/>
+                    </a:prstGeom>
+                  </pic:spPr>
+                </pic:pic>
+              </a:graphicData>
+            </a:graphic>
+          </wp:inline>
+        </w:drawing>
+      </w:r>
+    </w:p>
+    <w:p>
+      <w:pPr>
+        <w:rPr>
+          <w:rFonts w:ascii="Times New Roman" w:hAnsi="Times New Roman" w:cs="Times New Roman"/>
+        </w:rPr>
+      </w:pPr>
+      <w:r>
+        <w:rPr>
+          <w:rFonts w:ascii="Times New Roman" w:hAnsi="Times New Roman" w:cs="Times New Roman"/>
+          <w:noProof/>
+        </w:rPr>
+        <w:drawing>
+          <wp:inline distT="0" distB="0" distL="0" distR="0" wp14:anchorId="702FEBBE" wp14:editId="4DFD1C53">
+            <wp:extent cx="5943600" cy="3073400"/>
+            <wp:effectExtent l="0" t="0" r="0" b="0"/>
+            <wp:docPr id="1482096651" name="Picture 6" descr="A screenshot of a graph&#10;&#10;Description automatically generated"/>
+            <wp:cNvGraphicFramePr>
+              <a:graphicFrameLocks xmlns:a="http://schemas.openxmlformats.org/drawingml/2006/main" noChangeAspect="1"/>
+            </wp:cNvGraphicFramePr>
+            <a:graphic xmlns:a="http://schemas.openxmlformats.org/drawingml/2006/main">
+              <a:graphicData uri="http://schemas.openxmlformats.org/drawingml/2006/picture">
+                <pic:pic xmlns:pic="http://schemas.openxmlformats.org/drawingml/2006/picture">
+                  <pic:nvPicPr>
+                    <pic:cNvPr id="1482096651" name="Picture 6" descr="A screenshot of a graph&#10;&#10;Description automatically generated"/>
+                    <pic:cNvPicPr/>
+                  </pic:nvPicPr>
+                  <pic:blipFill>
+                    <a:blip r:embed="rId10" cstate="print">
+                      <a:extLst>
+                        <a:ext uri="{28A0092B-C50C-407E-A947-70E740481C1C}">
+                          <a14:useLocalDpi xmlns:a14="http://schemas.microsoft.com/office/drawing/2010/main" val="0"/>
+                        </a:ext>
+                      </a:extLst>
+                    </a:blip>
+                    <a:stretch>
+                      <a:fillRect/>
+                    </a:stretch>
+                  </pic:blipFill>
+                  <pic:spPr>
+                    <a:xfrm>
+                      <a:off x="0" y="0"/>
+                      <a:ext cx="5943600" cy="3073400"/>
+                    </a:xfrm>
+                    <a:prstGeom prst="rect">
+                      <a:avLst/>
+                    </a:prstGeom>
+                  </pic:spPr>
+                </pic:pic>
+              </a:graphicData>
+            </a:graphic>
+          </wp:inline>
+        </w:drawing>
+      </w:r>
     </w:p>
     <w:sectPr>
       <w:pgSz w:w="12240" w:h="15840"/>

</xml_diff>